<commit_message>
Añade correcciones a la ERS, estándar y código Se actualizaron los casos de uso de la ERS, diagrama de despliegue y prototipos Actualización del estándar de codificación Correcciones en código para apegarse al estándar
</commit_message>
<xml_diff>
--- a/Documentación/Estándar de codificación/Estándar de codificación para C.docx
+++ b/Documentación/Estándar de codificación/Estándar de codificación para C.docx
@@ -313,7 +313,13 @@
         </w:rPr>
       </w:pPr>
       <w:r>
-        <w:t>Los nombres de los métodos deberán con letra mayúscula en cada palabra</w:t>
+        <w:t xml:space="preserve">Los nombres de los métodos deberán </w:t>
+      </w:r>
+      <w:r>
+        <w:t xml:space="preserve">iniciar </w:t>
+      </w:r>
+      <w:r>
+        <w:t>con letra mayúscula en cada palabra</w:t>
       </w:r>
     </w:p>
     <w:p>
@@ -371,6 +377,47 @@
         </w:rPr>
         <w:t>I”</w:t>
       </w:r>
+    </w:p>
+    <w:p>
+      <w:pPr>
+        <w:pStyle w:val="Prrafodelista"/>
+        <w:numPr>
+          <w:ilvl w:val="0"/>
+          <w:numId w:val="1"/>
+        </w:numPr>
+        <w:rPr>
+          <w:b/>
+        </w:rPr>
+      </w:pPr>
+      <w:r>
+        <w:t xml:space="preserve">A fin de hacer el código más legible se deberán utilizar prefijos para los componentes de interfaz gráfica, por ejemplo, si se trata de un botón el nombre de la variable será </w:t>
+      </w:r>
+      <w:proofErr w:type="spellStart"/>
+      <w:r>
+        <w:rPr>
+          <w:b/>
+        </w:rPr>
+        <w:t>botonSalir</w:t>
+      </w:r>
+      <w:proofErr w:type="spellEnd"/>
+      <w:r>
+        <w:rPr>
+          <w:b/>
+        </w:rPr>
+        <w:t>.</w:t>
+      </w:r>
+    </w:p>
+    <w:p>
+      <w:pPr>
+        <w:pStyle w:val="Prrafodelista"/>
+        <w:numPr>
+          <w:ilvl w:val="0"/>
+          <w:numId w:val="1"/>
+        </w:numPr>
+        <w:rPr>
+          <w:b/>
+        </w:rPr>
+      </w:pPr>
       <w:bookmarkStart w:id="0" w:name="_GoBack"/>
       <w:bookmarkEnd w:id="0"/>
     </w:p>

</xml_diff>

<commit_message>
Añade métodos para el manejo de los tiros en GUI Nueva clase jugada Métodos para pintar el tiro en las ventanas de los jugadores
</commit_message>
<xml_diff>
--- a/Documentación/Estándar de codificación/Estándar de codificación para C.docx
+++ b/Documentación/Estándar de codificación/Estándar de codificación para C.docx
@@ -390,36 +390,42 @@
         </w:rPr>
       </w:pPr>
       <w:r>
-        <w:t xml:space="preserve">A fin de hacer el código más legible se deberán utilizar prefijos para los componentes de interfaz gráfica, por ejemplo, si se trata de un botón el nombre de la variable será </w:t>
-      </w:r>
-      <w:proofErr w:type="spellStart"/>
-      <w:r>
-        <w:rPr>
-          <w:b/>
-        </w:rPr>
-        <w:t>botonSalir</w:t>
-      </w:r>
-      <w:proofErr w:type="spellEnd"/>
-      <w:r>
-        <w:rPr>
-          <w:b/>
-        </w:rPr>
-        <w:t>.</w:t>
-      </w:r>
-    </w:p>
-    <w:p>
-      <w:pPr>
-        <w:pStyle w:val="Prrafodelista"/>
-        <w:numPr>
-          <w:ilvl w:val="0"/>
-          <w:numId w:val="1"/>
-        </w:numPr>
-        <w:rPr>
-          <w:b/>
-        </w:rPr>
-      </w:pPr>
+        <w:t xml:space="preserve">A fin de hacer el código más legible se deberán utilizar prefijos para los componentes de interfaz gráfica, por ejemplo, si se trata de un </w:t>
+      </w:r>
+      <w:r>
+        <w:t>label</w:t>
+      </w:r>
       <w:bookmarkStart w:id="0" w:name="_GoBack"/>
       <w:bookmarkEnd w:id="0"/>
+      <w:r>
+        <w:t xml:space="preserve"> el nombre de la variable será </w:t>
+      </w:r>
+      <w:proofErr w:type="spellStart"/>
+      <w:r>
+        <w:rPr>
+          <w:b/>
+        </w:rPr>
+        <w:t>labelNombreJugador</w:t>
+      </w:r>
+      <w:proofErr w:type="spellEnd"/>
+      <w:r>
+        <w:rPr>
+          <w:b/>
+        </w:rPr>
+        <w:t>.</w:t>
+      </w:r>
+    </w:p>
+    <w:p>
+      <w:pPr>
+        <w:pStyle w:val="Prrafodelista"/>
+        <w:numPr>
+          <w:ilvl w:val="0"/>
+          <w:numId w:val="1"/>
+        </w:numPr>
+        <w:rPr>
+          <w:b/>
+        </w:rPr>
+      </w:pPr>
     </w:p>
     <w:sectPr>
       <w:pgSz w:w="12240" w:h="15840"/>

</xml_diff>